<commit_message>
Clean up comments and organizations
</commit_message>
<xml_diff>
--- a/Project 1/msiddiqui61-analysis.docx
+++ b/Project 1/msiddiqui61-analysis.docx
@@ -4557,7 +4557,6 @@
         </w:rPr>
         <w:t xml:space="preserve"> so we </w:t>
       </w:r>
-      <w:proofErr w:type="spellStart"/>
       <w:r>
         <w:rPr>
           <w:rFonts w:asciiTheme="majorHAnsi" w:hAnsiTheme="majorHAnsi" w:cstheme="majorHAnsi"/>
@@ -4572,9 +4571,8 @@
           <w:sz w:val="22"/>
           <w:szCs w:val="22"/>
         </w:rPr>
-        <w:t>ded</w:t>
-      </w:r>
-      <w:proofErr w:type="spellEnd"/>
+        <w:t>ed</w:t>
+      </w:r>
       <w:r>
         <w:rPr>
           <w:rFonts w:asciiTheme="majorHAnsi" w:hAnsiTheme="majorHAnsi" w:cstheme="majorHAnsi"/>

</xml_diff>